<commit_message>
olcumlere speed FFT de eklendi ayrica 1hz olcumler de eklendi
</commit_message>
<xml_diff>
--- a/olcumler/graphs_withoutreductor.docx
+++ b/olcumler/graphs_withoutreductor.docx
@@ -335,7 +335,7 @@
       </w:pPr>
       <w:r>
         <w:rPr>
-          <w:lang w:val="tr-TR"/>
+          <w:noProof/>
         </w:rPr>
         <w:drawing>
           <wp:inline distT="0" distB="0" distL="0" distR="0">
@@ -467,6 +467,19 @@
           <w:lang w:val="tr-TR"/>
         </w:rPr>
       </w:pPr>
+    </w:p>
+    <w:p>
+      <w:pPr>
+        <w:rPr>
+          <w:lang w:val="tr-TR"/>
+        </w:rPr>
+      </w:pPr>
+      <w:r>
+        <w:rPr>
+          <w:lang w:val="tr-TR"/>
+        </w:rPr>
+        <w:t xml:space="preserve"> </w:t>
+      </w:r>
       <w:r>
         <w:rPr>
           <w:lang w:val="tr-TR"/>
@@ -1141,6 +1154,64 @@
       </w:pPr>
       <w:r>
         <w:rPr>
+          <w:noProof/>
+        </w:rPr>
+        <w:lastRenderedPageBreak/>
+        <w:drawing>
+          <wp:inline distT="0" distB="0" distL="0" distR="0">
+            <wp:extent cx="5943600" cy="4243360"/>
+            <wp:effectExtent l="19050" t="0" r="0" b="0"/>
+            <wp:docPr id="4" name="Picture 4"/>
+            <wp:cNvGraphicFramePr>
+              <a:graphicFrameLocks xmlns:a="http://schemas.openxmlformats.org/drawingml/2006/main" noChangeAspect="1"/>
+            </wp:cNvGraphicFramePr>
+            <a:graphic xmlns:a="http://schemas.openxmlformats.org/drawingml/2006/main">
+              <a:graphicData uri="http://schemas.openxmlformats.org/drawingml/2006/picture">
+                <pic:pic xmlns:pic="http://schemas.openxmlformats.org/drawingml/2006/picture">
+                  <pic:nvPicPr>
+                    <pic:cNvPr id="0" name="Picture 4"/>
+                    <pic:cNvPicPr>
+                      <a:picLocks noChangeAspect="1" noChangeArrowheads="1"/>
+                    </pic:cNvPicPr>
+                  </pic:nvPicPr>
+                  <pic:blipFill>
+                    <a:blip r:embed="rId22" cstate="print"/>
+                    <a:srcRect/>
+                    <a:stretch>
+                      <a:fillRect/>
+                    </a:stretch>
+                  </pic:blipFill>
+                  <pic:spPr bwMode="auto">
+                    <a:xfrm>
+                      <a:off x="0" y="0"/>
+                      <a:ext cx="5943600" cy="4243360"/>
+                    </a:xfrm>
+                    <a:prstGeom prst="rect">
+                      <a:avLst/>
+                    </a:prstGeom>
+                    <a:noFill/>
+                    <a:ln w="9525">
+                      <a:noFill/>
+                      <a:miter lim="800000"/>
+                      <a:headEnd/>
+                      <a:tailEnd/>
+                    </a:ln>
+                  </pic:spPr>
+                </pic:pic>
+              </a:graphicData>
+            </a:graphic>
+          </wp:inline>
+        </w:drawing>
+      </w:r>
+    </w:p>
+    <w:p>
+      <w:pPr>
+        <w:rPr>
+          <w:lang w:val="tr-TR"/>
+        </w:rPr>
+      </w:pPr>
+      <w:r>
+        <w:rPr>
           <w:lang w:val="tr-TR"/>
         </w:rPr>
         <w:br w:type="page"/>
@@ -1227,7 +1298,7 @@
                     </pic:cNvPicPr>
                   </pic:nvPicPr>
                   <pic:blipFill>
-                    <a:blip r:embed="rId22" cstate="print"/>
+                    <a:blip r:embed="rId23" cstate="print"/>
                     <a:srcRect/>
                     <a:stretch>
                       <a:fillRect/>
@@ -1262,7 +1333,7 @@
           <w:lang w:val="tr-TR"/>
         </w:rPr>
       </w:pPr>
-      <w:hyperlink r:id="rId23" w:history="1">
+      <w:hyperlink r:id="rId24" w:history="1">
         <w:r>
           <w:rPr>
             <w:rStyle w:val="Hyperlink"/>
@@ -1305,7 +1376,7 @@
                     </pic:cNvPicPr>
                   </pic:nvPicPr>
                   <pic:blipFill>
-                    <a:blip r:embed="rId24" cstate="print"/>
+                    <a:blip r:embed="rId25" cstate="print"/>
                     <a:srcRect/>
                     <a:stretch>
                       <a:fillRect/>
@@ -1355,6 +1426,71 @@
       </w:pPr>
       <w:r>
         <w:rPr>
+          <w:noProof/>
+        </w:rPr>
+        <w:lastRenderedPageBreak/>
+        <w:drawing>
+          <wp:inline distT="0" distB="0" distL="0" distR="0">
+            <wp:extent cx="5943600" cy="4243360"/>
+            <wp:effectExtent l="19050" t="0" r="0" b="0"/>
+            <wp:docPr id="1" name="Picture 1"/>
+            <wp:cNvGraphicFramePr>
+              <a:graphicFrameLocks xmlns:a="http://schemas.openxmlformats.org/drawingml/2006/main" noChangeAspect="1"/>
+            </wp:cNvGraphicFramePr>
+            <a:graphic xmlns:a="http://schemas.openxmlformats.org/drawingml/2006/main">
+              <a:graphicData uri="http://schemas.openxmlformats.org/drawingml/2006/picture">
+                <pic:pic xmlns:pic="http://schemas.openxmlformats.org/drawingml/2006/picture">
+                  <pic:nvPicPr>
+                    <pic:cNvPr id="0" name="Picture 1"/>
+                    <pic:cNvPicPr>
+                      <a:picLocks noChangeAspect="1" noChangeArrowheads="1"/>
+                    </pic:cNvPicPr>
+                  </pic:nvPicPr>
+                  <pic:blipFill>
+                    <a:blip r:embed="rId26" cstate="print"/>
+                    <a:srcRect/>
+                    <a:stretch>
+                      <a:fillRect/>
+                    </a:stretch>
+                  </pic:blipFill>
+                  <pic:spPr bwMode="auto">
+                    <a:xfrm>
+                      <a:off x="0" y="0"/>
+                      <a:ext cx="5943600" cy="4243360"/>
+                    </a:xfrm>
+                    <a:prstGeom prst="rect">
+                      <a:avLst/>
+                    </a:prstGeom>
+                    <a:noFill/>
+                    <a:ln w="9525">
+                      <a:noFill/>
+                      <a:miter lim="800000"/>
+                      <a:headEnd/>
+                      <a:tailEnd/>
+                    </a:ln>
+                  </pic:spPr>
+                </pic:pic>
+              </a:graphicData>
+            </a:graphic>
+          </wp:inline>
+        </w:drawing>
+      </w:r>
+    </w:p>
+    <w:p>
+      <w:pPr>
+        <w:rPr>
+          <w:lang w:val="tr-TR"/>
+        </w:rPr>
+      </w:pPr>
+    </w:p>
+    <w:p>
+      <w:pPr>
+        <w:rPr>
+          <w:lang w:val="tr-TR"/>
+        </w:rPr>
+      </w:pPr>
+      <w:r>
+        <w:rPr>
           <w:lang w:val="tr-TR"/>
         </w:rPr>
         <w:br w:type="page"/>
@@ -1363,11 +1499,15 @@
     <w:p>
       <w:pPr>
         <w:rPr>
-          <w:lang w:val="tr-TR"/>
-        </w:rPr>
-      </w:pPr>
-      <w:r>
-        <w:rPr>
+          <w:b/>
+          <w:u w:val="single"/>
+          <w:lang w:val="tr-TR"/>
+        </w:rPr>
+      </w:pPr>
+      <w:r>
+        <w:rPr>
+          <w:b/>
+          <w:u w:val="single"/>
           <w:lang w:val="tr-TR"/>
         </w:rPr>
         <w:lastRenderedPageBreak/>
@@ -1437,7 +1577,7 @@
                     </pic:cNvPicPr>
                   </pic:nvPicPr>
                   <pic:blipFill>
-                    <a:blip r:embed="rId25" cstate="print"/>
+                    <a:blip r:embed="rId27" cstate="print"/>
                     <a:srcRect/>
                     <a:stretch>
                       <a:fillRect/>
@@ -1472,7 +1612,7 @@
           <w:lang w:val="tr-TR"/>
         </w:rPr>
       </w:pPr>
-      <w:hyperlink r:id="rId26" w:history="1">
+      <w:hyperlink r:id="rId28" w:history="1">
         <w:r>
           <w:rPr>
             <w:rStyle w:val="Hyperlink"/>
@@ -1528,7 +1668,7 @@
                     </pic:cNvPicPr>
                   </pic:nvPicPr>
                   <pic:blipFill>
-                    <a:blip r:embed="rId27" cstate="print"/>
+                    <a:blip r:embed="rId29" cstate="print"/>
                     <a:srcRect/>
                     <a:stretch>
                       <a:fillRect/>
@@ -1586,7 +1726,7 @@
                     </pic:cNvPicPr>
                   </pic:nvPicPr>
                   <pic:blipFill>
-                    <a:blip r:embed="rId28" cstate="print"/>
+                    <a:blip r:embed="rId30" cstate="print"/>
                     <a:srcRect/>
                     <a:stretch>
                       <a:fillRect/>
@@ -1643,7 +1783,7 @@
                     </pic:cNvPicPr>
                   </pic:nvPicPr>
                   <pic:blipFill>
-                    <a:blip r:embed="rId29" cstate="print"/>
+                    <a:blip r:embed="rId31" cstate="print"/>
                     <a:srcRect/>
                     <a:stretch>
                       <a:fillRect/>
@@ -1678,6 +1818,13 @@
           <w:lang w:val="tr-TR"/>
         </w:rPr>
       </w:pPr>
+    </w:p>
+    <w:p>
+      <w:pPr>
+        <w:rPr>
+          <w:lang w:val="tr-TR"/>
+        </w:rPr>
+      </w:pPr>
       <w:r>
         <w:rPr>
           <w:noProof/>
@@ -1701,7 +1848,7 @@
                     </pic:cNvPicPr>
                   </pic:nvPicPr>
                   <pic:blipFill>
-                    <a:blip r:embed="rId30" cstate="print"/>
+                    <a:blip r:embed="rId32" cstate="print"/>
                     <a:srcRect/>
                     <a:stretch>
                       <a:fillRect/>
@@ -1736,6 +1883,1474 @@
           <w:lang w:val="tr-TR"/>
         </w:rPr>
       </w:pPr>
+      <w:r>
+        <w:rPr>
+          <w:lang w:val="tr-TR"/>
+        </w:rPr>
+        <w:drawing>
+          <wp:inline distT="0" distB="0" distL="0" distR="0">
+            <wp:extent cx="5943600" cy="4243360"/>
+            <wp:effectExtent l="19050" t="0" r="0" b="0"/>
+            <wp:docPr id="2" name="Picture 7"/>
+            <wp:cNvGraphicFramePr>
+              <a:graphicFrameLocks xmlns:a="http://schemas.openxmlformats.org/drawingml/2006/main" noChangeAspect="1"/>
+            </wp:cNvGraphicFramePr>
+            <a:graphic xmlns:a="http://schemas.openxmlformats.org/drawingml/2006/main">
+              <a:graphicData uri="http://schemas.openxmlformats.org/drawingml/2006/picture">
+                <pic:pic xmlns:pic="http://schemas.openxmlformats.org/drawingml/2006/picture">
+                  <pic:nvPicPr>
+                    <pic:cNvPr id="0" name="Picture 7"/>
+                    <pic:cNvPicPr>
+                      <a:picLocks noChangeAspect="1" noChangeArrowheads="1"/>
+                    </pic:cNvPicPr>
+                  </pic:nvPicPr>
+                  <pic:blipFill>
+                    <a:blip r:embed="rId33" cstate="print"/>
+                    <a:srcRect/>
+                    <a:stretch>
+                      <a:fillRect/>
+                    </a:stretch>
+                  </pic:blipFill>
+                  <pic:spPr bwMode="auto">
+                    <a:xfrm>
+                      <a:off x="0" y="0"/>
+                      <a:ext cx="5943600" cy="4243360"/>
+                    </a:xfrm>
+                    <a:prstGeom prst="rect">
+                      <a:avLst/>
+                    </a:prstGeom>
+                    <a:noFill/>
+                    <a:ln w="9525">
+                      <a:noFill/>
+                      <a:miter lim="800000"/>
+                      <a:headEnd/>
+                      <a:tailEnd/>
+                    </a:ln>
+                  </pic:spPr>
+                </pic:pic>
+              </a:graphicData>
+            </a:graphic>
+          </wp:inline>
+        </w:drawing>
+      </w:r>
+    </w:p>
+    <w:p>
+      <w:pPr>
+        <w:rPr>
+          <w:lang w:val="tr-TR"/>
+        </w:rPr>
+      </w:pPr>
+    </w:p>
+    <w:p>
+      <w:pPr>
+        <w:rPr>
+          <w:lang w:val="tr-TR"/>
+        </w:rPr>
+      </w:pPr>
+      <w:r>
+        <w:rPr>
+          <w:lang w:val="tr-TR"/>
+        </w:rPr>
+        <w:br w:type="page"/>
+      </w:r>
+    </w:p>
+    <w:p>
+      <w:pPr>
+        <w:rPr>
+          <w:b/>
+          <w:u w:val="single"/>
+          <w:lang w:val="tr-TR"/>
+        </w:rPr>
+      </w:pPr>
+      <w:r>
+        <w:rPr>
+          <w:b/>
+          <w:u w:val="single"/>
+          <w:lang w:val="tr-TR"/>
+        </w:rPr>
+        <w:lastRenderedPageBreak/>
+        <w:t>2.</w:t>
+      </w:r>
+      <w:r>
+        <w:rPr>
+          <w:b/>
+          <w:u w:val="single"/>
+          <w:lang w:val="tr-TR"/>
+        </w:rPr>
+        <w:t>0</w:t>
+      </w:r>
+      <w:r>
+        <w:rPr>
+          <w:b/>
+          <w:u w:val="single"/>
+          <w:lang w:val="tr-TR"/>
+        </w:rPr>
+        <w:t>Hz</w:t>
+      </w:r>
+    </w:p>
+    <w:p>
+      <w:pPr>
+        <w:rPr>
+          <w:lang w:val="tr-TR"/>
+        </w:rPr>
+      </w:pPr>
+    </w:p>
+    <w:p>
+      <w:pPr>
+        <w:rPr>
+          <w:lang w:val="tr-TR"/>
+        </w:rPr>
+      </w:pPr>
+      <w:proofErr w:type="spellStart"/>
+      <w:r>
+        <w:rPr>
+          <w:lang w:val="tr-TR"/>
+        </w:rPr>
+        <w:t>if</w:t>
+      </w:r>
+      <w:proofErr w:type="spellEnd"/>
+      <w:r>
+        <w:rPr>
+          <w:lang w:val="tr-TR"/>
+        </w:rPr>
+        <w:t xml:space="preserve"> (</w:t>
+      </w:r>
+      <w:r>
+        <w:rPr>
+          <w:lang w:val="tr-TR"/>
+        </w:rPr>
+        <w:t>1</w:t>
+      </w:r>
+      <w:r>
+        <w:rPr>
+          <w:lang w:val="tr-TR"/>
+        </w:rPr>
+        <w:t xml:space="preserve"> == </w:t>
+      </w:r>
+      <w:proofErr w:type="spellStart"/>
+      <w:r>
+        <w:rPr>
+          <w:lang w:val="tr-TR"/>
+        </w:rPr>
+        <w:t>cLogcntr</w:t>
+      </w:r>
+      <w:proofErr w:type="spellEnd"/>
+      <w:r>
+        <w:rPr>
+          <w:lang w:val="tr-TR"/>
+        </w:rPr>
+        <w:t>)</w:t>
+      </w:r>
+      <w:r>
+        <w:rPr>
+          <w:lang w:val="tr-TR"/>
+        </w:rPr>
+        <w:t xml:space="preserve"> </w:t>
+      </w:r>
+      <w:proofErr w:type="spellStart"/>
+      <w:r>
+        <w:rPr>
+          <w:lang w:val="tr-TR"/>
+        </w:rPr>
+        <w:t>slow</w:t>
+      </w:r>
+      <w:proofErr w:type="spellEnd"/>
+      <w:r>
+        <w:rPr>
+          <w:lang w:val="tr-TR"/>
+        </w:rPr>
+        <w:t xml:space="preserve"> </w:t>
+      </w:r>
+      <w:proofErr w:type="spellStart"/>
+      <w:r>
+        <w:rPr>
+          <w:lang w:val="tr-TR"/>
+        </w:rPr>
+        <w:t>loop</w:t>
+      </w:r>
+      <w:proofErr w:type="spellEnd"/>
+    </w:p>
+    <w:p>
+      <w:pPr>
+        <w:rPr>
+          <w:lang w:val="tr-TR"/>
+        </w:rPr>
+      </w:pPr>
+      <w:r>
+        <w:rPr>
+          <w:noProof/>
+        </w:rPr>
+        <w:drawing>
+          <wp:inline distT="0" distB="0" distL="0" distR="0">
+            <wp:extent cx="5943600" cy="3342656"/>
+            <wp:effectExtent l="19050" t="0" r="0" b="0"/>
+            <wp:docPr id="3" name="Picture 10"/>
+            <wp:cNvGraphicFramePr>
+              <a:graphicFrameLocks xmlns:a="http://schemas.openxmlformats.org/drawingml/2006/main" noChangeAspect="1"/>
+            </wp:cNvGraphicFramePr>
+            <a:graphic xmlns:a="http://schemas.openxmlformats.org/drawingml/2006/main">
+              <a:graphicData uri="http://schemas.openxmlformats.org/drawingml/2006/picture">
+                <pic:pic xmlns:pic="http://schemas.openxmlformats.org/drawingml/2006/picture">
+                  <pic:nvPicPr>
+                    <pic:cNvPr id="0" name="Picture 10"/>
+                    <pic:cNvPicPr>
+                      <a:picLocks noChangeAspect="1" noChangeArrowheads="1"/>
+                    </pic:cNvPicPr>
+                  </pic:nvPicPr>
+                  <pic:blipFill>
+                    <a:blip r:embed="rId34" cstate="print"/>
+                    <a:srcRect/>
+                    <a:stretch>
+                      <a:fillRect/>
+                    </a:stretch>
+                  </pic:blipFill>
+                  <pic:spPr bwMode="auto">
+                    <a:xfrm>
+                      <a:off x="0" y="0"/>
+                      <a:ext cx="5943600" cy="3342656"/>
+                    </a:xfrm>
+                    <a:prstGeom prst="rect">
+                      <a:avLst/>
+                    </a:prstGeom>
+                    <a:noFill/>
+                    <a:ln w="9525">
+                      <a:noFill/>
+                      <a:miter lim="800000"/>
+                      <a:headEnd/>
+                      <a:tailEnd/>
+                    </a:ln>
+                  </pic:spPr>
+                </pic:pic>
+              </a:graphicData>
+            </a:graphic>
+          </wp:inline>
+        </w:drawing>
+      </w:r>
+    </w:p>
+    <w:p>
+      <w:pPr>
+        <w:rPr>
+          <w:lang w:val="tr-TR"/>
+        </w:rPr>
+      </w:pPr>
+      <w:r>
+        <w:rPr>
+          <w:lang w:val="tr-TR"/>
+        </w:rPr>
+        <w:t>Bmp09</w:t>
+      </w:r>
+    </w:p>
+    <w:p>
+      <w:pPr>
+        <w:rPr>
+          <w:lang w:val="tr-TR"/>
+        </w:rPr>
+      </w:pPr>
+      <w:r>
+        <w:rPr>
+          <w:noProof/>
+        </w:rPr>
+        <w:drawing>
+          <wp:inline distT="0" distB="0" distL="0" distR="0">
+            <wp:extent cx="5943600" cy="4458861"/>
+            <wp:effectExtent l="19050" t="0" r="0" b="0"/>
+            <wp:docPr id="63" name="Picture 63" descr="D:\hyuruk\doktora\ec4pole\screenshots\0009 (2).BMP"/>
+            <wp:cNvGraphicFramePr>
+              <a:graphicFrameLocks xmlns:a="http://schemas.openxmlformats.org/drawingml/2006/main" noChangeAspect="1"/>
+            </wp:cNvGraphicFramePr>
+            <a:graphic xmlns:a="http://schemas.openxmlformats.org/drawingml/2006/main">
+              <a:graphicData uri="http://schemas.openxmlformats.org/drawingml/2006/picture">
+                <pic:pic xmlns:pic="http://schemas.openxmlformats.org/drawingml/2006/picture">
+                  <pic:nvPicPr>
+                    <pic:cNvPr id="0" name="Picture 63" descr="D:\hyuruk\doktora\ec4pole\screenshots\0009 (2).BMP"/>
+                    <pic:cNvPicPr>
+                      <a:picLocks noChangeAspect="1" noChangeArrowheads="1"/>
+                    </pic:cNvPicPr>
+                  </pic:nvPicPr>
+                  <pic:blipFill>
+                    <a:blip r:embed="rId35" cstate="print"/>
+                    <a:srcRect/>
+                    <a:stretch>
+                      <a:fillRect/>
+                    </a:stretch>
+                  </pic:blipFill>
+                  <pic:spPr bwMode="auto">
+                    <a:xfrm>
+                      <a:off x="0" y="0"/>
+                      <a:ext cx="5943600" cy="4458861"/>
+                    </a:xfrm>
+                    <a:prstGeom prst="rect">
+                      <a:avLst/>
+                    </a:prstGeom>
+                    <a:noFill/>
+                    <a:ln w="9525">
+                      <a:noFill/>
+                      <a:miter lim="800000"/>
+                      <a:headEnd/>
+                      <a:tailEnd/>
+                    </a:ln>
+                  </pic:spPr>
+                </pic:pic>
+              </a:graphicData>
+            </a:graphic>
+          </wp:inline>
+        </w:drawing>
+      </w:r>
+    </w:p>
+    <w:p>
+      <w:pPr>
+        <w:rPr>
+          <w:lang w:val="tr-TR"/>
+        </w:rPr>
+      </w:pPr>
+      <w:hyperlink r:id="rId36" w:history="1">
+        <w:r>
+          <w:rPr>
+            <w:rStyle w:val="Hyperlink"/>
+          </w:rPr>
+          <w:t>wave2hzWithoutReductor.txt</w:t>
+        </w:r>
+      </w:hyperlink>
+    </w:p>
+    <w:p>
+      <w:pPr>
+        <w:rPr>
+          <w:lang w:val="tr-TR"/>
+        </w:rPr>
+      </w:pPr>
+      <w:hyperlink r:id="rId37" w:history="1">
+        <w:r>
+          <w:rPr>
+            <w:rStyle w:val="Hyperlink"/>
+          </w:rPr>
+          <w:t>wave2hzWithoutReductorSpeed.txt</w:t>
+        </w:r>
+      </w:hyperlink>
+      <w:r>
+        <w:rPr>
+          <w:lang w:val="tr-TR"/>
+        </w:rPr>
+        <w:t xml:space="preserve"> </w:t>
+      </w:r>
+    </w:p>
+    <w:p>
+      <w:pPr>
+        <w:rPr>
+          <w:lang w:val="tr-TR"/>
+        </w:rPr>
+      </w:pPr>
+      <w:r>
+        <w:rPr>
+          <w:noProof/>
+        </w:rPr>
+        <w:drawing>
+          <wp:inline distT="0" distB="0" distL="0" distR="0">
+            <wp:extent cx="5943600" cy="4240120"/>
+            <wp:effectExtent l="19050" t="0" r="0" b="0"/>
+            <wp:docPr id="5" name="Picture 13"/>
+            <wp:cNvGraphicFramePr>
+              <a:graphicFrameLocks xmlns:a="http://schemas.openxmlformats.org/drawingml/2006/main" noChangeAspect="1"/>
+            </wp:cNvGraphicFramePr>
+            <a:graphic xmlns:a="http://schemas.openxmlformats.org/drawingml/2006/main">
+              <a:graphicData uri="http://schemas.openxmlformats.org/drawingml/2006/picture">
+                <pic:pic xmlns:pic="http://schemas.openxmlformats.org/drawingml/2006/picture">
+                  <pic:nvPicPr>
+                    <pic:cNvPr id="0" name="Picture 13"/>
+                    <pic:cNvPicPr>
+                      <a:picLocks noChangeAspect="1" noChangeArrowheads="1"/>
+                    </pic:cNvPicPr>
+                  </pic:nvPicPr>
+                  <pic:blipFill>
+                    <a:blip r:embed="rId38" cstate="print"/>
+                    <a:srcRect/>
+                    <a:stretch>
+                      <a:fillRect/>
+                    </a:stretch>
+                  </pic:blipFill>
+                  <pic:spPr bwMode="auto">
+                    <a:xfrm>
+                      <a:off x="0" y="0"/>
+                      <a:ext cx="5943600" cy="4240120"/>
+                    </a:xfrm>
+                    <a:prstGeom prst="rect">
+                      <a:avLst/>
+                    </a:prstGeom>
+                    <a:noFill/>
+                    <a:ln w="9525">
+                      <a:noFill/>
+                      <a:miter lim="800000"/>
+                      <a:headEnd/>
+                      <a:tailEnd/>
+                    </a:ln>
+                  </pic:spPr>
+                </pic:pic>
+              </a:graphicData>
+            </a:graphic>
+          </wp:inline>
+        </w:drawing>
+      </w:r>
+    </w:p>
+    <w:p>
+      <w:pPr>
+        <w:rPr>
+          <w:lang w:val="tr-TR"/>
+        </w:rPr>
+      </w:pPr>
+      <w:r>
+        <w:rPr>
+          <w:noProof/>
+        </w:rPr>
+        <w:drawing>
+          <wp:inline distT="0" distB="0" distL="0" distR="0">
+            <wp:extent cx="5943600" cy="4240120"/>
+            <wp:effectExtent l="19050" t="0" r="0" b="0"/>
+            <wp:docPr id="22" name="Picture 22"/>
+            <wp:cNvGraphicFramePr>
+              <a:graphicFrameLocks xmlns:a="http://schemas.openxmlformats.org/drawingml/2006/main" noChangeAspect="1"/>
+            </wp:cNvGraphicFramePr>
+            <a:graphic xmlns:a="http://schemas.openxmlformats.org/drawingml/2006/main">
+              <a:graphicData uri="http://schemas.openxmlformats.org/drawingml/2006/picture">
+                <pic:pic xmlns:pic="http://schemas.openxmlformats.org/drawingml/2006/picture">
+                  <pic:nvPicPr>
+                    <pic:cNvPr id="0" name="Picture 22"/>
+                    <pic:cNvPicPr>
+                      <a:picLocks noChangeAspect="1" noChangeArrowheads="1"/>
+                    </pic:cNvPicPr>
+                  </pic:nvPicPr>
+                  <pic:blipFill>
+                    <a:blip r:embed="rId39" cstate="print"/>
+                    <a:srcRect/>
+                    <a:stretch>
+                      <a:fillRect/>
+                    </a:stretch>
+                  </pic:blipFill>
+                  <pic:spPr bwMode="auto">
+                    <a:xfrm>
+                      <a:off x="0" y="0"/>
+                      <a:ext cx="5943600" cy="4240120"/>
+                    </a:xfrm>
+                    <a:prstGeom prst="rect">
+                      <a:avLst/>
+                    </a:prstGeom>
+                    <a:noFill/>
+                    <a:ln w="9525">
+                      <a:noFill/>
+                      <a:miter lim="800000"/>
+                      <a:headEnd/>
+                      <a:tailEnd/>
+                    </a:ln>
+                  </pic:spPr>
+                </pic:pic>
+              </a:graphicData>
+            </a:graphic>
+          </wp:inline>
+        </w:drawing>
+      </w:r>
+    </w:p>
+    <w:p>
+      <w:pPr>
+        <w:rPr>
+          <w:lang w:val="tr-TR"/>
+        </w:rPr>
+      </w:pPr>
+      <w:r>
+        <w:rPr>
+          <w:noProof/>
+        </w:rPr>
+        <w:lastRenderedPageBreak/>
+        <w:drawing>
+          <wp:inline distT="0" distB="0" distL="0" distR="0">
+            <wp:extent cx="5943600" cy="4240120"/>
+            <wp:effectExtent l="19050" t="0" r="0" b="0"/>
+            <wp:docPr id="19" name="Picture 19"/>
+            <wp:cNvGraphicFramePr>
+              <a:graphicFrameLocks xmlns:a="http://schemas.openxmlformats.org/drawingml/2006/main" noChangeAspect="1"/>
+            </wp:cNvGraphicFramePr>
+            <a:graphic xmlns:a="http://schemas.openxmlformats.org/drawingml/2006/main">
+              <a:graphicData uri="http://schemas.openxmlformats.org/drawingml/2006/picture">
+                <pic:pic xmlns:pic="http://schemas.openxmlformats.org/drawingml/2006/picture">
+                  <pic:nvPicPr>
+                    <pic:cNvPr id="0" name="Picture 19"/>
+                    <pic:cNvPicPr>
+                      <a:picLocks noChangeAspect="1" noChangeArrowheads="1"/>
+                    </pic:cNvPicPr>
+                  </pic:nvPicPr>
+                  <pic:blipFill>
+                    <a:blip r:embed="rId40" cstate="print"/>
+                    <a:srcRect/>
+                    <a:stretch>
+                      <a:fillRect/>
+                    </a:stretch>
+                  </pic:blipFill>
+                  <pic:spPr bwMode="auto">
+                    <a:xfrm>
+                      <a:off x="0" y="0"/>
+                      <a:ext cx="5943600" cy="4240120"/>
+                    </a:xfrm>
+                    <a:prstGeom prst="rect">
+                      <a:avLst/>
+                    </a:prstGeom>
+                    <a:noFill/>
+                    <a:ln w="9525">
+                      <a:noFill/>
+                      <a:miter lim="800000"/>
+                      <a:headEnd/>
+                      <a:tailEnd/>
+                    </a:ln>
+                  </pic:spPr>
+                </pic:pic>
+              </a:graphicData>
+            </a:graphic>
+          </wp:inline>
+        </w:drawing>
+      </w:r>
+    </w:p>
+    <w:p>
+      <w:pPr>
+        <w:rPr>
+          <w:lang w:val="tr-TR"/>
+        </w:rPr>
+      </w:pPr>
+      <w:r>
+        <w:rPr>
+          <w:noProof/>
+        </w:rPr>
+        <w:drawing>
+          <wp:inline distT="0" distB="0" distL="0" distR="0">
+            <wp:extent cx="5943600" cy="4240120"/>
+            <wp:effectExtent l="19050" t="0" r="0" b="0"/>
+            <wp:docPr id="25" name="Picture 25"/>
+            <wp:cNvGraphicFramePr>
+              <a:graphicFrameLocks xmlns:a="http://schemas.openxmlformats.org/drawingml/2006/main" noChangeAspect="1"/>
+            </wp:cNvGraphicFramePr>
+            <a:graphic xmlns:a="http://schemas.openxmlformats.org/drawingml/2006/main">
+              <a:graphicData uri="http://schemas.openxmlformats.org/drawingml/2006/picture">
+                <pic:pic xmlns:pic="http://schemas.openxmlformats.org/drawingml/2006/picture">
+                  <pic:nvPicPr>
+                    <pic:cNvPr id="0" name="Picture 25"/>
+                    <pic:cNvPicPr>
+                      <a:picLocks noChangeAspect="1" noChangeArrowheads="1"/>
+                    </pic:cNvPicPr>
+                  </pic:nvPicPr>
+                  <pic:blipFill>
+                    <a:blip r:embed="rId41" cstate="print"/>
+                    <a:srcRect/>
+                    <a:stretch>
+                      <a:fillRect/>
+                    </a:stretch>
+                  </pic:blipFill>
+                  <pic:spPr bwMode="auto">
+                    <a:xfrm>
+                      <a:off x="0" y="0"/>
+                      <a:ext cx="5943600" cy="4240120"/>
+                    </a:xfrm>
+                    <a:prstGeom prst="rect">
+                      <a:avLst/>
+                    </a:prstGeom>
+                    <a:noFill/>
+                    <a:ln w="9525">
+                      <a:noFill/>
+                      <a:miter lim="800000"/>
+                      <a:headEnd/>
+                      <a:tailEnd/>
+                    </a:ln>
+                  </pic:spPr>
+                </pic:pic>
+              </a:graphicData>
+            </a:graphic>
+          </wp:inline>
+        </w:drawing>
+      </w:r>
+    </w:p>
+    <w:p>
+      <w:pPr>
+        <w:rPr>
+          <w:lang w:val="tr-TR"/>
+        </w:rPr>
+      </w:pPr>
+      <w:r>
+        <w:rPr>
+          <w:lang w:val="tr-TR"/>
+        </w:rPr>
+        <w:br w:type="page"/>
+      </w:r>
+    </w:p>
+    <w:p>
+      <w:pPr>
+        <w:rPr>
+          <w:b/>
+          <w:u w:val="single"/>
+          <w:lang w:val="tr-TR"/>
+        </w:rPr>
+      </w:pPr>
+      <w:r>
+        <w:rPr>
+          <w:b/>
+          <w:u w:val="single"/>
+          <w:lang w:val="tr-TR"/>
+        </w:rPr>
+        <w:lastRenderedPageBreak/>
+        <w:t>1</w:t>
+      </w:r>
+      <w:r>
+        <w:rPr>
+          <w:b/>
+          <w:u w:val="single"/>
+          <w:lang w:val="tr-TR"/>
+        </w:rPr>
+        <w:t>.</w:t>
+      </w:r>
+      <w:r>
+        <w:rPr>
+          <w:b/>
+          <w:u w:val="single"/>
+          <w:lang w:val="tr-TR"/>
+        </w:rPr>
+        <w:t>0</w:t>
+      </w:r>
+      <w:r>
+        <w:rPr>
+          <w:b/>
+          <w:u w:val="single"/>
+          <w:lang w:val="tr-TR"/>
+        </w:rPr>
+        <w:t>Hz</w:t>
+      </w:r>
+    </w:p>
+    <w:p>
+      <w:pPr>
+        <w:rPr>
+          <w:lang w:val="tr-TR"/>
+        </w:rPr>
+      </w:pPr>
+      <w:r>
+        <w:rPr>
+          <w:noProof/>
+        </w:rPr>
+        <w:drawing>
+          <wp:inline distT="0" distB="0" distL="0" distR="0">
+            <wp:extent cx="5943600" cy="3342656"/>
+            <wp:effectExtent l="19050" t="0" r="0" b="0"/>
+            <wp:docPr id="28" name="Picture 28"/>
+            <wp:cNvGraphicFramePr>
+              <a:graphicFrameLocks xmlns:a="http://schemas.openxmlformats.org/drawingml/2006/main" noChangeAspect="1"/>
+            </wp:cNvGraphicFramePr>
+            <a:graphic xmlns:a="http://schemas.openxmlformats.org/drawingml/2006/main">
+              <a:graphicData uri="http://schemas.openxmlformats.org/drawingml/2006/picture">
+                <pic:pic xmlns:pic="http://schemas.openxmlformats.org/drawingml/2006/picture">
+                  <pic:nvPicPr>
+                    <pic:cNvPr id="0" name="Picture 28"/>
+                    <pic:cNvPicPr>
+                      <a:picLocks noChangeAspect="1" noChangeArrowheads="1"/>
+                    </pic:cNvPicPr>
+                  </pic:nvPicPr>
+                  <pic:blipFill>
+                    <a:blip r:embed="rId42" cstate="print"/>
+                    <a:srcRect/>
+                    <a:stretch>
+                      <a:fillRect/>
+                    </a:stretch>
+                  </pic:blipFill>
+                  <pic:spPr bwMode="auto">
+                    <a:xfrm>
+                      <a:off x="0" y="0"/>
+                      <a:ext cx="5943600" cy="3342656"/>
+                    </a:xfrm>
+                    <a:prstGeom prst="rect">
+                      <a:avLst/>
+                    </a:prstGeom>
+                    <a:noFill/>
+                    <a:ln w="9525">
+                      <a:noFill/>
+                      <a:miter lim="800000"/>
+                      <a:headEnd/>
+                      <a:tailEnd/>
+                    </a:ln>
+                  </pic:spPr>
+                </pic:pic>
+              </a:graphicData>
+            </a:graphic>
+          </wp:inline>
+        </w:drawing>
+      </w:r>
+    </w:p>
+    <w:p>
+      <w:pPr>
+        <w:rPr>
+          <w:lang w:val="tr-TR"/>
+        </w:rPr>
+      </w:pPr>
+      <w:r>
+        <w:rPr>
+          <w:lang w:val="tr-TR"/>
+        </w:rPr>
+        <w:t>BMP10</w:t>
+      </w:r>
+    </w:p>
+    <w:p>
+      <w:pPr>
+        <w:rPr>
+          <w:lang w:val="tr-TR"/>
+        </w:rPr>
+      </w:pPr>
+      <w:r>
+        <w:rPr>
+          <w:noProof/>
+        </w:rPr>
+        <w:drawing>
+          <wp:inline distT="0" distB="0" distL="0" distR="0">
+            <wp:extent cx="5943600" cy="4458861"/>
+            <wp:effectExtent l="19050" t="0" r="0" b="0"/>
+            <wp:docPr id="62" name="Picture 62" descr="D:\hyuruk\doktora\ec4pole\screenshots\0010 (2).BMP"/>
+            <wp:cNvGraphicFramePr>
+              <a:graphicFrameLocks xmlns:a="http://schemas.openxmlformats.org/drawingml/2006/main" noChangeAspect="1"/>
+            </wp:cNvGraphicFramePr>
+            <a:graphic xmlns:a="http://schemas.openxmlformats.org/drawingml/2006/main">
+              <a:graphicData uri="http://schemas.openxmlformats.org/drawingml/2006/picture">
+                <pic:pic xmlns:pic="http://schemas.openxmlformats.org/drawingml/2006/picture">
+                  <pic:nvPicPr>
+                    <pic:cNvPr id="0" name="Picture 62" descr="D:\hyuruk\doktora\ec4pole\screenshots\0010 (2).BMP"/>
+                    <pic:cNvPicPr>
+                      <a:picLocks noChangeAspect="1" noChangeArrowheads="1"/>
+                    </pic:cNvPicPr>
+                  </pic:nvPicPr>
+                  <pic:blipFill>
+                    <a:blip r:embed="rId43" cstate="print"/>
+                    <a:srcRect/>
+                    <a:stretch>
+                      <a:fillRect/>
+                    </a:stretch>
+                  </pic:blipFill>
+                  <pic:spPr bwMode="auto">
+                    <a:xfrm>
+                      <a:off x="0" y="0"/>
+                      <a:ext cx="5943600" cy="4458861"/>
+                    </a:xfrm>
+                    <a:prstGeom prst="rect">
+                      <a:avLst/>
+                    </a:prstGeom>
+                    <a:noFill/>
+                    <a:ln w="9525">
+                      <a:noFill/>
+                      <a:miter lim="800000"/>
+                      <a:headEnd/>
+                      <a:tailEnd/>
+                    </a:ln>
+                  </pic:spPr>
+                </pic:pic>
+              </a:graphicData>
+            </a:graphic>
+          </wp:inline>
+        </w:drawing>
+      </w:r>
+    </w:p>
+    <w:p>
+      <w:pPr>
+        <w:rPr>
+          <w:lang w:val="tr-TR"/>
+        </w:rPr>
+      </w:pPr>
+      <w:hyperlink r:id="rId44" w:history="1">
+        <w:r>
+          <w:rPr>
+            <w:rStyle w:val="Hyperlink"/>
+          </w:rPr>
+          <w:t>wave1hzWithoutReductor.txt</w:t>
+        </w:r>
+      </w:hyperlink>
+      <w:r>
+        <w:rPr>
+          <w:lang w:val="tr-TR"/>
+        </w:rPr>
+        <w:t xml:space="preserve"> </w:t>
+      </w:r>
+    </w:p>
+    <w:p>
+      <w:pPr>
+        <w:rPr>
+          <w:lang w:val="tr-TR"/>
+        </w:rPr>
+      </w:pPr>
+      <w:hyperlink r:id="rId45" w:history="1">
+        <w:r>
+          <w:rPr>
+            <w:rStyle w:val="Hyperlink"/>
+          </w:rPr>
+          <w:t>wave1hzWithoutReductorSpeed.txt</w:t>
+        </w:r>
+      </w:hyperlink>
+      <w:r>
+        <w:rPr>
+          <w:lang w:val="tr-TR"/>
+        </w:rPr>
+        <w:t xml:space="preserve"> </w:t>
+      </w:r>
+    </w:p>
+    <w:p>
+      <w:pPr>
+        <w:rPr>
+          <w:lang w:val="tr-TR"/>
+        </w:rPr>
+      </w:pPr>
+      <w:r>
+        <w:rPr>
+          <w:noProof/>
+        </w:rPr>
+        <w:lastRenderedPageBreak/>
+        <w:drawing>
+          <wp:inline distT="0" distB="0" distL="0" distR="0">
+            <wp:extent cx="5943600" cy="4240120"/>
+            <wp:effectExtent l="19050" t="0" r="0" b="0"/>
+            <wp:docPr id="31" name="Picture 31"/>
+            <wp:cNvGraphicFramePr>
+              <a:graphicFrameLocks xmlns:a="http://schemas.openxmlformats.org/drawingml/2006/main" noChangeAspect="1"/>
+            </wp:cNvGraphicFramePr>
+            <a:graphic xmlns:a="http://schemas.openxmlformats.org/drawingml/2006/main">
+              <a:graphicData uri="http://schemas.openxmlformats.org/drawingml/2006/picture">
+                <pic:pic xmlns:pic="http://schemas.openxmlformats.org/drawingml/2006/picture">
+                  <pic:nvPicPr>
+                    <pic:cNvPr id="0" name="Picture 31"/>
+                    <pic:cNvPicPr>
+                      <a:picLocks noChangeAspect="1" noChangeArrowheads="1"/>
+                    </pic:cNvPicPr>
+                  </pic:nvPicPr>
+                  <pic:blipFill>
+                    <a:blip r:embed="rId46" cstate="print"/>
+                    <a:srcRect/>
+                    <a:stretch>
+                      <a:fillRect/>
+                    </a:stretch>
+                  </pic:blipFill>
+                  <pic:spPr bwMode="auto">
+                    <a:xfrm>
+                      <a:off x="0" y="0"/>
+                      <a:ext cx="5943600" cy="4240120"/>
+                    </a:xfrm>
+                    <a:prstGeom prst="rect">
+                      <a:avLst/>
+                    </a:prstGeom>
+                    <a:noFill/>
+                    <a:ln w="9525">
+                      <a:noFill/>
+                      <a:miter lim="800000"/>
+                      <a:headEnd/>
+                      <a:tailEnd/>
+                    </a:ln>
+                  </pic:spPr>
+                </pic:pic>
+              </a:graphicData>
+            </a:graphic>
+          </wp:inline>
+        </w:drawing>
+      </w:r>
+    </w:p>
+    <w:p>
+      <w:pPr>
+        <w:rPr>
+          <w:lang w:val="tr-TR"/>
+        </w:rPr>
+      </w:pPr>
+      <w:r>
+        <w:rPr>
+          <w:noProof/>
+        </w:rPr>
+        <w:drawing>
+          <wp:inline distT="0" distB="0" distL="0" distR="0">
+            <wp:extent cx="5943600" cy="4240120"/>
+            <wp:effectExtent l="19050" t="0" r="0" b="0"/>
+            <wp:docPr id="34" name="Picture 34"/>
+            <wp:cNvGraphicFramePr>
+              <a:graphicFrameLocks xmlns:a="http://schemas.openxmlformats.org/drawingml/2006/main" noChangeAspect="1"/>
+            </wp:cNvGraphicFramePr>
+            <a:graphic xmlns:a="http://schemas.openxmlformats.org/drawingml/2006/main">
+              <a:graphicData uri="http://schemas.openxmlformats.org/drawingml/2006/picture">
+                <pic:pic xmlns:pic="http://schemas.openxmlformats.org/drawingml/2006/picture">
+                  <pic:nvPicPr>
+                    <pic:cNvPr id="0" name="Picture 34"/>
+                    <pic:cNvPicPr>
+                      <a:picLocks noChangeAspect="1" noChangeArrowheads="1"/>
+                    </pic:cNvPicPr>
+                  </pic:nvPicPr>
+                  <pic:blipFill>
+                    <a:blip r:embed="rId47" cstate="print"/>
+                    <a:srcRect/>
+                    <a:stretch>
+                      <a:fillRect/>
+                    </a:stretch>
+                  </pic:blipFill>
+                  <pic:spPr bwMode="auto">
+                    <a:xfrm>
+                      <a:off x="0" y="0"/>
+                      <a:ext cx="5943600" cy="4240120"/>
+                    </a:xfrm>
+                    <a:prstGeom prst="rect">
+                      <a:avLst/>
+                    </a:prstGeom>
+                    <a:noFill/>
+                    <a:ln w="9525">
+                      <a:noFill/>
+                      <a:miter lim="800000"/>
+                      <a:headEnd/>
+                      <a:tailEnd/>
+                    </a:ln>
+                  </pic:spPr>
+                </pic:pic>
+              </a:graphicData>
+            </a:graphic>
+          </wp:inline>
+        </w:drawing>
+      </w:r>
+    </w:p>
+    <w:p>
+      <w:pPr>
+        <w:rPr>
+          <w:lang w:val="tr-TR"/>
+        </w:rPr>
+      </w:pPr>
+      <w:r>
+        <w:rPr>
+          <w:noProof/>
+        </w:rPr>
+        <w:lastRenderedPageBreak/>
+        <w:drawing>
+          <wp:inline distT="0" distB="0" distL="0" distR="0">
+            <wp:extent cx="5943600" cy="4240120"/>
+            <wp:effectExtent l="19050" t="0" r="0" b="0"/>
+            <wp:docPr id="6" name="Picture 37"/>
+            <wp:cNvGraphicFramePr>
+              <a:graphicFrameLocks xmlns:a="http://schemas.openxmlformats.org/drawingml/2006/main" noChangeAspect="1"/>
+            </wp:cNvGraphicFramePr>
+            <a:graphic xmlns:a="http://schemas.openxmlformats.org/drawingml/2006/main">
+              <a:graphicData uri="http://schemas.openxmlformats.org/drawingml/2006/picture">
+                <pic:pic xmlns:pic="http://schemas.openxmlformats.org/drawingml/2006/picture">
+                  <pic:nvPicPr>
+                    <pic:cNvPr id="0" name="Picture 37"/>
+                    <pic:cNvPicPr>
+                      <a:picLocks noChangeAspect="1" noChangeArrowheads="1"/>
+                    </pic:cNvPicPr>
+                  </pic:nvPicPr>
+                  <pic:blipFill>
+                    <a:blip r:embed="rId48" cstate="print"/>
+                    <a:srcRect/>
+                    <a:stretch>
+                      <a:fillRect/>
+                    </a:stretch>
+                  </pic:blipFill>
+                  <pic:spPr bwMode="auto">
+                    <a:xfrm>
+                      <a:off x="0" y="0"/>
+                      <a:ext cx="5943600" cy="4240120"/>
+                    </a:xfrm>
+                    <a:prstGeom prst="rect">
+                      <a:avLst/>
+                    </a:prstGeom>
+                    <a:noFill/>
+                    <a:ln w="9525">
+                      <a:noFill/>
+                      <a:miter lim="800000"/>
+                      <a:headEnd/>
+                      <a:tailEnd/>
+                    </a:ln>
+                  </pic:spPr>
+                </pic:pic>
+              </a:graphicData>
+            </a:graphic>
+          </wp:inline>
+        </w:drawing>
+      </w:r>
+    </w:p>
+    <w:p>
+      <w:pPr>
+        <w:rPr>
+          <w:lang w:val="tr-TR"/>
+        </w:rPr>
+      </w:pPr>
+      <w:r>
+        <w:rPr>
+          <w:noProof/>
+        </w:rPr>
+        <w:drawing>
+          <wp:inline distT="0" distB="0" distL="0" distR="0">
+            <wp:extent cx="5943600" cy="4240120"/>
+            <wp:effectExtent l="19050" t="0" r="0" b="0"/>
+            <wp:docPr id="40" name="Picture 40"/>
+            <wp:cNvGraphicFramePr>
+              <a:graphicFrameLocks xmlns:a="http://schemas.openxmlformats.org/drawingml/2006/main" noChangeAspect="1"/>
+            </wp:cNvGraphicFramePr>
+            <a:graphic xmlns:a="http://schemas.openxmlformats.org/drawingml/2006/main">
+              <a:graphicData uri="http://schemas.openxmlformats.org/drawingml/2006/picture">
+                <pic:pic xmlns:pic="http://schemas.openxmlformats.org/drawingml/2006/picture">
+                  <pic:nvPicPr>
+                    <pic:cNvPr id="0" name="Picture 40"/>
+                    <pic:cNvPicPr>
+                      <a:picLocks noChangeAspect="1" noChangeArrowheads="1"/>
+                    </pic:cNvPicPr>
+                  </pic:nvPicPr>
+                  <pic:blipFill>
+                    <a:blip r:embed="rId49" cstate="print"/>
+                    <a:srcRect/>
+                    <a:stretch>
+                      <a:fillRect/>
+                    </a:stretch>
+                  </pic:blipFill>
+                  <pic:spPr bwMode="auto">
+                    <a:xfrm>
+                      <a:off x="0" y="0"/>
+                      <a:ext cx="5943600" cy="4240120"/>
+                    </a:xfrm>
+                    <a:prstGeom prst="rect">
+                      <a:avLst/>
+                    </a:prstGeom>
+                    <a:noFill/>
+                    <a:ln w="9525">
+                      <a:noFill/>
+                      <a:miter lim="800000"/>
+                      <a:headEnd/>
+                      <a:tailEnd/>
+                    </a:ln>
+                  </pic:spPr>
+                </pic:pic>
+              </a:graphicData>
+            </a:graphic>
+          </wp:inline>
+        </w:drawing>
+      </w:r>
+    </w:p>
+    <w:p>
+      <w:pPr>
+        <w:rPr>
+          <w:lang w:val="tr-TR"/>
+        </w:rPr>
+      </w:pPr>
+    </w:p>
+    <w:p>
+      <w:pPr>
+        <w:rPr>
+          <w:lang w:val="tr-TR"/>
+        </w:rPr>
+      </w:pPr>
+      <w:proofErr w:type="gramStart"/>
+      <w:r>
+        <w:rPr>
+          <w:lang w:val="tr-TR"/>
+        </w:rPr>
+        <w:t>sin</w:t>
+      </w:r>
+      <w:proofErr w:type="gramEnd"/>
+      <w:r>
+        <w:rPr>
+          <w:lang w:val="tr-TR"/>
+        </w:rPr>
+        <w:t>_</w:t>
+      </w:r>
+      <w:proofErr w:type="spellStart"/>
+      <w:r>
+        <w:rPr>
+          <w:lang w:val="tr-TR"/>
+        </w:rPr>
+        <w:t>amplitude</w:t>
+      </w:r>
+      <w:proofErr w:type="spellEnd"/>
+      <w:r>
+        <w:rPr>
+          <w:lang w:val="tr-TR"/>
+        </w:rPr>
+        <w:t xml:space="preserve"> = 1500;</w:t>
+      </w:r>
+    </w:p>
+    <w:p>
+      <w:pPr>
+        <w:rPr>
+          <w:lang w:val="tr-TR"/>
+        </w:rPr>
+      </w:pPr>
+      <w:r>
+        <w:rPr>
+          <w:noProof/>
+        </w:rPr>
+        <w:lastRenderedPageBreak/>
+        <w:drawing>
+          <wp:inline distT="0" distB="0" distL="0" distR="0">
+            <wp:extent cx="5943600" cy="3342656"/>
+            <wp:effectExtent l="19050" t="0" r="0" b="0"/>
+            <wp:docPr id="8" name="Picture 43"/>
+            <wp:cNvGraphicFramePr>
+              <a:graphicFrameLocks xmlns:a="http://schemas.openxmlformats.org/drawingml/2006/main" noChangeAspect="1"/>
+            </wp:cNvGraphicFramePr>
+            <a:graphic xmlns:a="http://schemas.openxmlformats.org/drawingml/2006/main">
+              <a:graphicData uri="http://schemas.openxmlformats.org/drawingml/2006/picture">
+                <pic:pic xmlns:pic="http://schemas.openxmlformats.org/drawingml/2006/picture">
+                  <pic:nvPicPr>
+                    <pic:cNvPr id="0" name="Picture 43"/>
+                    <pic:cNvPicPr>
+                      <a:picLocks noChangeAspect="1" noChangeArrowheads="1"/>
+                    </pic:cNvPicPr>
+                  </pic:nvPicPr>
+                  <pic:blipFill>
+                    <a:blip r:embed="rId50" cstate="print"/>
+                    <a:srcRect/>
+                    <a:stretch>
+                      <a:fillRect/>
+                    </a:stretch>
+                  </pic:blipFill>
+                  <pic:spPr bwMode="auto">
+                    <a:xfrm>
+                      <a:off x="0" y="0"/>
+                      <a:ext cx="5943600" cy="3342656"/>
+                    </a:xfrm>
+                    <a:prstGeom prst="rect">
+                      <a:avLst/>
+                    </a:prstGeom>
+                    <a:noFill/>
+                    <a:ln w="9525">
+                      <a:noFill/>
+                      <a:miter lim="800000"/>
+                      <a:headEnd/>
+                      <a:tailEnd/>
+                    </a:ln>
+                  </pic:spPr>
+                </pic:pic>
+              </a:graphicData>
+            </a:graphic>
+          </wp:inline>
+        </w:drawing>
+      </w:r>
+    </w:p>
+    <w:p>
+      <w:pPr>
+        <w:rPr>
+          <w:lang w:val="tr-TR"/>
+        </w:rPr>
+      </w:pPr>
+      <w:r>
+        <w:rPr>
+          <w:lang w:val="tr-TR"/>
+        </w:rPr>
+        <w:t>BMP11</w:t>
+      </w:r>
+    </w:p>
+    <w:p>
+      <w:pPr>
+        <w:rPr>
+          <w:lang w:val="tr-TR"/>
+        </w:rPr>
+      </w:pPr>
+      <w:r>
+        <w:rPr>
+          <w:noProof/>
+        </w:rPr>
+        <w:drawing>
+          <wp:inline distT="0" distB="0" distL="0" distR="0">
+            <wp:extent cx="5943600" cy="4458861"/>
+            <wp:effectExtent l="19050" t="0" r="0" b="0"/>
+            <wp:docPr id="17" name="Picture 61" descr="D:\hyuruk\doktora\ec4pole\screenshots\0011 (2).BMP"/>
+            <wp:cNvGraphicFramePr>
+              <a:graphicFrameLocks xmlns:a="http://schemas.openxmlformats.org/drawingml/2006/main" noChangeAspect="1"/>
+            </wp:cNvGraphicFramePr>
+            <a:graphic xmlns:a="http://schemas.openxmlformats.org/drawingml/2006/main">
+              <a:graphicData uri="http://schemas.openxmlformats.org/drawingml/2006/picture">
+                <pic:pic xmlns:pic="http://schemas.openxmlformats.org/drawingml/2006/picture">
+                  <pic:nvPicPr>
+                    <pic:cNvPr id="0" name="Picture 61" descr="D:\hyuruk\doktora\ec4pole\screenshots\0011 (2).BMP"/>
+                    <pic:cNvPicPr>
+                      <a:picLocks noChangeAspect="1" noChangeArrowheads="1"/>
+                    </pic:cNvPicPr>
+                  </pic:nvPicPr>
+                  <pic:blipFill>
+                    <a:blip r:embed="rId51" cstate="print"/>
+                    <a:srcRect/>
+                    <a:stretch>
+                      <a:fillRect/>
+                    </a:stretch>
+                  </pic:blipFill>
+                  <pic:spPr bwMode="auto">
+                    <a:xfrm>
+                      <a:off x="0" y="0"/>
+                      <a:ext cx="5943600" cy="4458861"/>
+                    </a:xfrm>
+                    <a:prstGeom prst="rect">
+                      <a:avLst/>
+                    </a:prstGeom>
+                    <a:noFill/>
+                    <a:ln w="9525">
+                      <a:noFill/>
+                      <a:miter lim="800000"/>
+                      <a:headEnd/>
+                      <a:tailEnd/>
+                    </a:ln>
+                  </pic:spPr>
+                </pic:pic>
+              </a:graphicData>
+            </a:graphic>
+          </wp:inline>
+        </w:drawing>
+      </w:r>
+    </w:p>
+    <w:p>
+      <w:pPr>
+        <w:rPr>
+          <w:lang w:val="tr-TR"/>
+        </w:rPr>
+      </w:pPr>
+      <w:hyperlink r:id="rId52" w:history="1">
+        <w:r>
+          <w:rPr>
+            <w:rStyle w:val="Hyperlink"/>
+          </w:rPr>
+          <w:t>wave1hz2WithoutReductor.txt</w:t>
+        </w:r>
+      </w:hyperlink>
+      <w:r>
+        <w:rPr>
+          <w:lang w:val="tr-TR"/>
+        </w:rPr>
+        <w:t xml:space="preserve"> </w:t>
+      </w:r>
+    </w:p>
+    <w:p>
+      <w:pPr>
+        <w:rPr>
+          <w:lang w:val="tr-TR"/>
+        </w:rPr>
+      </w:pPr>
+      <w:hyperlink r:id="rId53" w:history="1">
+        <w:r>
+          <w:rPr>
+            <w:rStyle w:val="Hyperlink"/>
+          </w:rPr>
+          <w:t>wave1hz2WithoutReductorSpeed.txt</w:t>
+        </w:r>
+      </w:hyperlink>
+    </w:p>
+    <w:p>
+      <w:pPr>
+        <w:rPr>
+          <w:lang w:val="tr-TR"/>
+        </w:rPr>
+      </w:pPr>
+      <w:r>
+        <w:rPr>
+          <w:noProof/>
+        </w:rPr>
+        <w:lastRenderedPageBreak/>
+        <w:drawing>
+          <wp:inline distT="0" distB="0" distL="0" distR="0">
+            <wp:extent cx="5943600" cy="4240120"/>
+            <wp:effectExtent l="19050" t="0" r="0" b="0"/>
+            <wp:docPr id="11" name="Picture 49"/>
+            <wp:cNvGraphicFramePr>
+              <a:graphicFrameLocks xmlns:a="http://schemas.openxmlformats.org/drawingml/2006/main" noChangeAspect="1"/>
+            </wp:cNvGraphicFramePr>
+            <a:graphic xmlns:a="http://schemas.openxmlformats.org/drawingml/2006/main">
+              <a:graphicData uri="http://schemas.openxmlformats.org/drawingml/2006/picture">
+                <pic:pic xmlns:pic="http://schemas.openxmlformats.org/drawingml/2006/picture">
+                  <pic:nvPicPr>
+                    <pic:cNvPr id="0" name="Picture 49"/>
+                    <pic:cNvPicPr>
+                      <a:picLocks noChangeAspect="1" noChangeArrowheads="1"/>
+                    </pic:cNvPicPr>
+                  </pic:nvPicPr>
+                  <pic:blipFill>
+                    <a:blip r:embed="rId54" cstate="print"/>
+                    <a:srcRect/>
+                    <a:stretch>
+                      <a:fillRect/>
+                    </a:stretch>
+                  </pic:blipFill>
+                  <pic:spPr bwMode="auto">
+                    <a:xfrm>
+                      <a:off x="0" y="0"/>
+                      <a:ext cx="5943600" cy="4240120"/>
+                    </a:xfrm>
+                    <a:prstGeom prst="rect">
+                      <a:avLst/>
+                    </a:prstGeom>
+                    <a:noFill/>
+                    <a:ln w="9525">
+                      <a:noFill/>
+                      <a:miter lim="800000"/>
+                      <a:headEnd/>
+                      <a:tailEnd/>
+                    </a:ln>
+                  </pic:spPr>
+                </pic:pic>
+              </a:graphicData>
+            </a:graphic>
+          </wp:inline>
+        </w:drawing>
+      </w:r>
+    </w:p>
+    <w:p>
+      <w:pPr>
+        <w:rPr>
+          <w:lang w:val="tr-TR"/>
+        </w:rPr>
+      </w:pPr>
+      <w:r>
+        <w:rPr>
+          <w:noProof/>
+        </w:rPr>
+        <w:drawing>
+          <wp:inline distT="0" distB="0" distL="0" distR="0">
+            <wp:extent cx="5943600" cy="4240120"/>
+            <wp:effectExtent l="19050" t="0" r="0" b="0"/>
+            <wp:docPr id="12" name="Picture 52"/>
+            <wp:cNvGraphicFramePr>
+              <a:graphicFrameLocks xmlns:a="http://schemas.openxmlformats.org/drawingml/2006/main" noChangeAspect="1"/>
+            </wp:cNvGraphicFramePr>
+            <a:graphic xmlns:a="http://schemas.openxmlformats.org/drawingml/2006/main">
+              <a:graphicData uri="http://schemas.openxmlformats.org/drawingml/2006/picture">
+                <pic:pic xmlns:pic="http://schemas.openxmlformats.org/drawingml/2006/picture">
+                  <pic:nvPicPr>
+                    <pic:cNvPr id="0" name="Picture 52"/>
+                    <pic:cNvPicPr>
+                      <a:picLocks noChangeAspect="1" noChangeArrowheads="1"/>
+                    </pic:cNvPicPr>
+                  </pic:nvPicPr>
+                  <pic:blipFill>
+                    <a:blip r:embed="rId55" cstate="print"/>
+                    <a:srcRect/>
+                    <a:stretch>
+                      <a:fillRect/>
+                    </a:stretch>
+                  </pic:blipFill>
+                  <pic:spPr bwMode="auto">
+                    <a:xfrm>
+                      <a:off x="0" y="0"/>
+                      <a:ext cx="5943600" cy="4240120"/>
+                    </a:xfrm>
+                    <a:prstGeom prst="rect">
+                      <a:avLst/>
+                    </a:prstGeom>
+                    <a:noFill/>
+                    <a:ln w="9525">
+                      <a:noFill/>
+                      <a:miter lim="800000"/>
+                      <a:headEnd/>
+                      <a:tailEnd/>
+                    </a:ln>
+                  </pic:spPr>
+                </pic:pic>
+              </a:graphicData>
+            </a:graphic>
+          </wp:inline>
+        </w:drawing>
+      </w:r>
+    </w:p>
+    <w:p>
+      <w:pPr>
+        <w:rPr>
+          <w:lang w:val="tr-TR"/>
+        </w:rPr>
+      </w:pPr>
+      <w:r>
+        <w:rPr>
+          <w:noProof/>
+        </w:rPr>
+        <w:lastRenderedPageBreak/>
+        <w:drawing>
+          <wp:inline distT="0" distB="0" distL="0" distR="0">
+            <wp:extent cx="5943600" cy="4240120"/>
+            <wp:effectExtent l="19050" t="0" r="0" b="0"/>
+            <wp:docPr id="14" name="Picture 55"/>
+            <wp:cNvGraphicFramePr>
+              <a:graphicFrameLocks xmlns:a="http://schemas.openxmlformats.org/drawingml/2006/main" noChangeAspect="1"/>
+            </wp:cNvGraphicFramePr>
+            <a:graphic xmlns:a="http://schemas.openxmlformats.org/drawingml/2006/main">
+              <a:graphicData uri="http://schemas.openxmlformats.org/drawingml/2006/picture">
+                <pic:pic xmlns:pic="http://schemas.openxmlformats.org/drawingml/2006/picture">
+                  <pic:nvPicPr>
+                    <pic:cNvPr id="0" name="Picture 55"/>
+                    <pic:cNvPicPr>
+                      <a:picLocks noChangeAspect="1" noChangeArrowheads="1"/>
+                    </pic:cNvPicPr>
+                  </pic:nvPicPr>
+                  <pic:blipFill>
+                    <a:blip r:embed="rId56" cstate="print"/>
+                    <a:srcRect/>
+                    <a:stretch>
+                      <a:fillRect/>
+                    </a:stretch>
+                  </pic:blipFill>
+                  <pic:spPr bwMode="auto">
+                    <a:xfrm>
+                      <a:off x="0" y="0"/>
+                      <a:ext cx="5943600" cy="4240120"/>
+                    </a:xfrm>
+                    <a:prstGeom prst="rect">
+                      <a:avLst/>
+                    </a:prstGeom>
+                    <a:noFill/>
+                    <a:ln w="9525">
+                      <a:noFill/>
+                      <a:miter lim="800000"/>
+                      <a:headEnd/>
+                      <a:tailEnd/>
+                    </a:ln>
+                  </pic:spPr>
+                </pic:pic>
+              </a:graphicData>
+            </a:graphic>
+          </wp:inline>
+        </w:drawing>
+      </w:r>
+    </w:p>
+    <w:p>
+      <w:pPr>
+        <w:rPr>
+          <w:lang w:val="tr-TR"/>
+        </w:rPr>
+      </w:pPr>
+      <w:r>
+        <w:rPr>
+          <w:noProof/>
+        </w:rPr>
+        <w:drawing>
+          <wp:inline distT="0" distB="0" distL="0" distR="0">
+            <wp:extent cx="5943600" cy="4240120"/>
+            <wp:effectExtent l="19050" t="0" r="0" b="0"/>
+            <wp:docPr id="15" name="Picture 58"/>
+            <wp:cNvGraphicFramePr>
+              <a:graphicFrameLocks xmlns:a="http://schemas.openxmlformats.org/drawingml/2006/main" noChangeAspect="1"/>
+            </wp:cNvGraphicFramePr>
+            <a:graphic xmlns:a="http://schemas.openxmlformats.org/drawingml/2006/main">
+              <a:graphicData uri="http://schemas.openxmlformats.org/drawingml/2006/picture">
+                <pic:pic xmlns:pic="http://schemas.openxmlformats.org/drawingml/2006/picture">
+                  <pic:nvPicPr>
+                    <pic:cNvPr id="0" name="Picture 58"/>
+                    <pic:cNvPicPr>
+                      <a:picLocks noChangeAspect="1" noChangeArrowheads="1"/>
+                    </pic:cNvPicPr>
+                  </pic:nvPicPr>
+                  <pic:blipFill>
+                    <a:blip r:embed="rId57" cstate="print"/>
+                    <a:srcRect/>
+                    <a:stretch>
+                      <a:fillRect/>
+                    </a:stretch>
+                  </pic:blipFill>
+                  <pic:spPr bwMode="auto">
+                    <a:xfrm>
+                      <a:off x="0" y="0"/>
+                      <a:ext cx="5943600" cy="4240120"/>
+                    </a:xfrm>
+                    <a:prstGeom prst="rect">
+                      <a:avLst/>
+                    </a:prstGeom>
+                    <a:noFill/>
+                    <a:ln w="9525">
+                      <a:noFill/>
+                      <a:miter lim="800000"/>
+                      <a:headEnd/>
+                      <a:tailEnd/>
+                    </a:ln>
+                  </pic:spPr>
+                </pic:pic>
+              </a:graphicData>
+            </a:graphic>
+          </wp:inline>
+        </w:drawing>
+      </w:r>
     </w:p>
     <w:sectPr>
       <w:pgSz w:w="12240" w:h="15840"/>

</xml_diff>